<commit_message>
Ajustes versiones inglés, español y portugues
</commit_message>
<xml_diff>
--- a/files/TextPlain_DS_en.docx
+++ b/files/TextPlain_DS_en.docx
@@ -4,112 +4,105 @@
   <w:body>
     <w:p>
       <w:pPr>
-        <w:spacing w:before="77" w:after="0" w:line="240" w:lineRule="auto"/>
-        <w:ind w:right="-340"/>
-        <w:rPr>
-          <w:rFonts w:ascii="Times New Roman" w:eastAsia="Times New Roman" w:hAnsi="Times New Roman" w:cs="Times New Roman"/>
-          <w:sz w:val="24"/>
-          <w:szCs w:val="24"/>
-        </w:rPr>
-      </w:pPr>
-      <w:r>
-        <w:rPr>
-          <w:rFonts w:ascii="Arial" w:eastAsia="Times New Roman" w:hAnsi="Arial" w:cs="Arial"/>
-          <w:color w:val="000000"/>
+        <w:pStyle w:val="NormalWeb"/>
+        <w:spacing w:before="77" w:beforeAutospacing="0" w:after="0" w:afterAutospacing="0"/>
+        <w:ind w:right="-340"/>
+      </w:pPr>
+      <w:r>
+        <w:rPr>
+          <w:rFonts w:ascii="Arial" w:hAnsi="Arial" w:cs="Arial"/>
+          <w:color w:val="000000"/>
+          <w:sz w:val="22"/>
+          <w:szCs w:val="22"/>
         </w:rPr>
         <w:t xml:space="preserve">------------------------------------------------------------------------------ </w:t>
       </w:r>
     </w:p>
     <w:p>
       <w:pPr>
-        <w:spacing w:before="77" w:after="0" w:line="240" w:lineRule="auto"/>
-        <w:rPr>
-          <w:rFonts w:ascii="Times New Roman" w:eastAsia="Times New Roman" w:hAnsi="Times New Roman" w:cs="Times New Roman"/>
-          <w:sz w:val="24"/>
-          <w:szCs w:val="24"/>
-        </w:rPr>
-      </w:pPr>
-      <w:r>
-        <w:rPr>
-          <w:rFonts w:ascii="Arial" w:eastAsia="Times New Roman" w:hAnsi="Arial" w:cs="Arial"/>
-          <w:color w:val="000000"/>
+        <w:pStyle w:val="NormalWeb"/>
+        <w:spacing w:before="77" w:beforeAutospacing="0" w:after="0" w:afterAutospacing="0"/>
+      </w:pPr>
+      <w:r>
+        <w:rPr>
+          <w:rFonts w:ascii="Arial" w:hAnsi="Arial" w:cs="Arial"/>
+          <w:color w:val="000000"/>
+          <w:sz w:val="22"/>
+          <w:szCs w:val="22"/>
         </w:rPr>
         <w:t>CALL FOR PAPERS</w:t>
       </w:r>
     </w:p>
     <w:p>
       <w:pPr>
-        <w:spacing w:before="77" w:after="0" w:line="240" w:lineRule="auto"/>
-        <w:rPr>
-          <w:rFonts w:ascii="Times New Roman" w:eastAsia="Times New Roman" w:hAnsi="Times New Roman" w:cs="Times New Roman"/>
-          <w:sz w:val="24"/>
-          <w:szCs w:val="24"/>
-        </w:rPr>
-      </w:pPr>
-      <w:r>
-        <w:rPr>
-          <w:rFonts w:ascii="Arial" w:eastAsia="Times New Roman" w:hAnsi="Arial" w:cs="Arial"/>
-          <w:color w:val="000000"/>
+        <w:pStyle w:val="NormalWeb"/>
+        <w:spacing w:before="77" w:beforeAutospacing="0" w:after="0" w:afterAutospacing="0"/>
+      </w:pPr>
+      <w:r>
+        <w:rPr>
+          <w:rFonts w:ascii="Arial" w:hAnsi="Arial" w:cs="Arial"/>
+          <w:color w:val="000000"/>
+          <w:sz w:val="22"/>
+          <w:szCs w:val="22"/>
         </w:rPr>
         <w:t xml:space="preserve">21st </w:t>
       </w:r>
       <w:proofErr w:type="spellStart"/>
       <w:r>
         <w:rPr>
-          <w:rFonts w:ascii="Arial" w:eastAsia="Times New Roman" w:hAnsi="Arial" w:cs="Arial"/>
-          <w:color w:val="000000"/>
+          <w:rFonts w:ascii="Arial" w:hAnsi="Arial" w:cs="Arial"/>
+          <w:color w:val="000000"/>
+          <w:sz w:val="22"/>
+          <w:szCs w:val="22"/>
         </w:rPr>
         <w:t>Iberoamerican</w:t>
       </w:r>
       <w:proofErr w:type="spellEnd"/>
       <w:r>
         <w:rPr>
-          <w:rFonts w:ascii="Arial" w:eastAsia="Times New Roman" w:hAnsi="Arial" w:cs="Arial"/>
-          <w:color w:val="000000"/>
+          <w:rFonts w:ascii="Arial" w:hAnsi="Arial" w:cs="Arial"/>
+          <w:color w:val="000000"/>
+          <w:sz w:val="22"/>
+          <w:szCs w:val="22"/>
         </w:rPr>
         <w:t xml:space="preserve"> Conference on Software Engineering (</w:t>
       </w:r>
       <w:proofErr w:type="spellStart"/>
       <w:r>
         <w:rPr>
-          <w:rFonts w:ascii="Arial" w:eastAsia="Times New Roman" w:hAnsi="Arial" w:cs="Arial"/>
-          <w:color w:val="000000"/>
+          <w:rFonts w:ascii="Arial" w:hAnsi="Arial" w:cs="Arial"/>
+          <w:color w:val="000000"/>
+          <w:sz w:val="22"/>
+          <w:szCs w:val="22"/>
         </w:rPr>
         <w:t>CIbSE</w:t>
       </w:r>
       <w:proofErr w:type="spellEnd"/>
       <w:r>
         <w:rPr>
-          <w:rFonts w:ascii="Arial" w:eastAsia="Times New Roman" w:hAnsi="Arial" w:cs="Arial"/>
-          <w:color w:val="000000"/>
+          <w:rFonts w:ascii="Arial" w:hAnsi="Arial" w:cs="Arial"/>
+          <w:color w:val="000000"/>
+          <w:sz w:val="22"/>
+          <w:szCs w:val="22"/>
         </w:rPr>
         <w:t xml:space="preserve"> 2018)</w:t>
       </w:r>
     </w:p>
-    <w:p>
-      <w:pPr>
-        <w:spacing w:after="0" w:line="240" w:lineRule="auto"/>
-        <w:rPr>
-          <w:rFonts w:ascii="Times New Roman" w:eastAsia="Times New Roman" w:hAnsi="Times New Roman" w:cs="Times New Roman"/>
-          <w:sz w:val="24"/>
-          <w:szCs w:val="24"/>
-        </w:rPr>
-      </w:pPr>
-    </w:p>
-    <w:p>
-      <w:pPr>
-        <w:spacing w:after="0" w:line="240" w:lineRule="auto"/>
-        <w:rPr>
-          <w:rFonts w:ascii="Times New Roman" w:eastAsia="Times New Roman" w:hAnsi="Times New Roman" w:cs="Times New Roman"/>
-          <w:sz w:val="24"/>
-          <w:szCs w:val="24"/>
+    <w:p/>
+    <w:p>
+      <w:pPr>
+        <w:pStyle w:val="NormalWeb"/>
+        <w:spacing w:before="0" w:beforeAutospacing="0" w:after="0" w:afterAutospacing="0"/>
+        <w:rPr>
           <w:lang w:val="es-CO"/>
         </w:rPr>
       </w:pPr>
       <w:r>
         <w:rPr>
-          <w:rFonts w:ascii="Arial" w:eastAsia="Times New Roman" w:hAnsi="Arial" w:cs="Arial"/>
-          <w:color w:val="000000"/>
+          <w:rFonts w:ascii="Arial" w:hAnsi="Arial" w:cs="Arial"/>
+          <w:color w:val="000000"/>
+          <w:sz w:val="22"/>
+          <w:szCs w:val="22"/>
           <w:lang w:val="es-CO"/>
         </w:rPr>
         <w:t xml:space="preserve">Bogotá, Colombia, </w:t>
@@ -117,8 +110,10 @@
       <w:proofErr w:type="spellStart"/>
       <w:r>
         <w:rPr>
-          <w:rFonts w:ascii="Arial" w:eastAsia="Times New Roman" w:hAnsi="Arial" w:cs="Arial"/>
-          <w:color w:val="000000"/>
+          <w:rFonts w:ascii="Arial" w:hAnsi="Arial" w:cs="Arial"/>
+          <w:color w:val="000000"/>
+          <w:sz w:val="22"/>
+          <w:szCs w:val="22"/>
           <w:lang w:val="es-CO"/>
         </w:rPr>
         <w:t>April</w:t>
@@ -126,8 +121,10 @@
       <w:proofErr w:type="spellEnd"/>
       <w:r>
         <w:rPr>
-          <w:rFonts w:ascii="Arial" w:eastAsia="Times New Roman" w:hAnsi="Arial" w:cs="Arial"/>
-          <w:color w:val="000000"/>
+          <w:rFonts w:ascii="Arial" w:hAnsi="Arial" w:cs="Arial"/>
+          <w:color w:val="000000"/>
+          <w:sz w:val="22"/>
+          <w:szCs w:val="22"/>
           <w:lang w:val="es-CO"/>
         </w:rPr>
         <w:t xml:space="preserve"> 23 - 27, 2018</w:t>
@@ -135,30 +132,26 @@
     </w:p>
     <w:p>
       <w:pPr>
-        <w:spacing w:after="0" w:line="240" w:lineRule="auto"/>
-        <w:rPr>
-          <w:rFonts w:ascii="Times New Roman" w:eastAsia="Times New Roman" w:hAnsi="Times New Roman" w:cs="Times New Roman"/>
-          <w:sz w:val="24"/>
-          <w:szCs w:val="24"/>
+        <w:rPr>
           <w:lang w:val="es-CO"/>
         </w:rPr>
       </w:pPr>
     </w:p>
     <w:p>
       <w:pPr>
-        <w:spacing w:after="0" w:line="240" w:lineRule="auto"/>
-        <w:ind w:right="-340"/>
-        <w:rPr>
-          <w:rFonts w:ascii="Times New Roman" w:eastAsia="Times New Roman" w:hAnsi="Times New Roman" w:cs="Times New Roman"/>
-          <w:sz w:val="24"/>
-          <w:szCs w:val="24"/>
+        <w:pStyle w:val="NormalWeb"/>
+        <w:spacing w:before="0" w:beforeAutospacing="0" w:after="0" w:afterAutospacing="0"/>
+        <w:ind w:right="-340"/>
+        <w:rPr>
           <w:lang w:val="es-CO"/>
         </w:rPr>
       </w:pPr>
       <w:r>
         <w:rPr>
-          <w:rFonts w:ascii="Arial" w:eastAsia="Times New Roman" w:hAnsi="Arial" w:cs="Arial"/>
-          <w:color w:val="000000"/>
+          <w:rFonts w:ascii="Arial" w:hAnsi="Arial" w:cs="Arial"/>
+          <w:color w:val="000000"/>
+          <w:sz w:val="22"/>
+          <w:szCs w:val="22"/>
           <w:lang w:val="es-CO"/>
         </w:rPr>
         <w:t>http://cibseconference.org</w:t>
@@ -166,30 +159,24 @@
     </w:p>
     <w:p>
       <w:pPr>
-        <w:spacing w:after="0" w:line="240" w:lineRule="auto"/>
-        <w:rPr>
-          <w:rFonts w:ascii="Times New Roman" w:eastAsia="Times New Roman" w:hAnsi="Times New Roman" w:cs="Times New Roman"/>
-          <w:sz w:val="24"/>
-          <w:szCs w:val="24"/>
+        <w:rPr>
           <w:lang w:val="es-CO"/>
         </w:rPr>
       </w:pPr>
     </w:p>
     <w:p>
       <w:pPr>
-        <w:spacing w:after="0" w:line="240" w:lineRule="auto"/>
-        <w:jc w:val="both"/>
-        <w:rPr>
-          <w:rFonts w:ascii="Times New Roman" w:eastAsia="Times New Roman" w:hAnsi="Times New Roman" w:cs="Times New Roman"/>
-          <w:sz w:val="24"/>
-          <w:szCs w:val="24"/>
-        </w:rPr>
+        <w:pStyle w:val="NormalWeb"/>
+        <w:spacing w:before="0" w:beforeAutospacing="0" w:after="0" w:afterAutospacing="0"/>
+        <w:jc w:val="both"/>
       </w:pPr>
       <w:proofErr w:type="spellStart"/>
       <w:r>
         <w:rPr>
-          <w:rFonts w:ascii="Arial" w:eastAsia="Times New Roman" w:hAnsi="Arial" w:cs="Arial"/>
-          <w:color w:val="000000"/>
+          <w:rFonts w:ascii="Arial" w:hAnsi="Arial" w:cs="Arial"/>
+          <w:color w:val="000000"/>
+          <w:sz w:val="22"/>
+          <w:szCs w:val="22"/>
           <w:shd w:val="clear" w:color="auto" w:fill="FFFFFF"/>
         </w:rPr>
         <w:t>CIbSE</w:t>
@@ -197,8 +184,10 @@
       <w:proofErr w:type="spellEnd"/>
       <w:r>
         <w:rPr>
-          <w:rFonts w:ascii="Arial" w:eastAsia="Times New Roman" w:hAnsi="Arial" w:cs="Arial"/>
-          <w:color w:val="000000"/>
+          <w:rFonts w:ascii="Arial" w:hAnsi="Arial" w:cs="Arial"/>
+          <w:color w:val="000000"/>
+          <w:sz w:val="22"/>
+          <w:szCs w:val="22"/>
           <w:shd w:val="clear" w:color="auto" w:fill="FFFFFF"/>
         </w:rPr>
         <w:t xml:space="preserve"> is the leading research forum on Software Engineering (SE) in </w:t>
@@ -206,8 +195,10 @@
       <w:proofErr w:type="spellStart"/>
       <w:r>
         <w:rPr>
-          <w:rFonts w:ascii="Arial" w:eastAsia="Times New Roman" w:hAnsi="Arial" w:cs="Arial"/>
-          <w:color w:val="000000"/>
+          <w:rFonts w:ascii="Arial" w:hAnsi="Arial" w:cs="Arial"/>
+          <w:color w:val="000000"/>
+          <w:sz w:val="22"/>
+          <w:szCs w:val="22"/>
           <w:shd w:val="clear" w:color="auto" w:fill="FFFFFF"/>
         </w:rPr>
         <w:t>Ibero</w:t>
@@ -215,8 +206,10 @@
       <w:proofErr w:type="spellEnd"/>
       <w:r>
         <w:rPr>
-          <w:rFonts w:ascii="Arial" w:eastAsia="Times New Roman" w:hAnsi="Arial" w:cs="Arial"/>
-          <w:color w:val="000000"/>
+          <w:rFonts w:ascii="Arial" w:hAnsi="Arial" w:cs="Arial"/>
+          <w:color w:val="000000"/>
+          <w:sz w:val="22"/>
+          <w:szCs w:val="22"/>
           <w:shd w:val="clear" w:color="auto" w:fill="FFFFFF"/>
         </w:rPr>
         <w:t xml:space="preserve">-America. The main objective of this conference is to promote high-quality scientific research in </w:t>
@@ -224,8 +217,10 @@
       <w:proofErr w:type="spellStart"/>
       <w:r>
         <w:rPr>
-          <w:rFonts w:ascii="Arial" w:eastAsia="Times New Roman" w:hAnsi="Arial" w:cs="Arial"/>
-          <w:color w:val="000000"/>
+          <w:rFonts w:ascii="Arial" w:hAnsi="Arial" w:cs="Arial"/>
+          <w:color w:val="000000"/>
+          <w:sz w:val="22"/>
+          <w:szCs w:val="22"/>
           <w:shd w:val="clear" w:color="auto" w:fill="FFFFFF"/>
         </w:rPr>
         <w:t>Ibero</w:t>
@@ -233,90 +228,257 @@
       <w:proofErr w:type="spellEnd"/>
       <w:r>
         <w:rPr>
-          <w:rFonts w:ascii="Arial" w:eastAsia="Times New Roman" w:hAnsi="Arial" w:cs="Arial"/>
-          <w:color w:val="000000"/>
+          <w:rFonts w:ascii="Arial" w:hAnsi="Arial" w:cs="Arial"/>
+          <w:color w:val="000000"/>
+          <w:sz w:val="22"/>
+          <w:szCs w:val="22"/>
           <w:shd w:val="clear" w:color="auto" w:fill="FFFFFF"/>
         </w:rPr>
         <w:t>-American countries, thus supporting the researchers in this community in publishing and discussing their work. In addition, the conference fosters collaboration and cross-fertilization among software academics, students, and industry.</w:t>
       </w:r>
     </w:p>
-    <w:p>
-      <w:pPr>
-        <w:spacing w:after="0" w:line="240" w:lineRule="auto"/>
-        <w:rPr>
-          <w:rFonts w:ascii="Times New Roman" w:eastAsia="Times New Roman" w:hAnsi="Times New Roman" w:cs="Times New Roman"/>
-          <w:sz w:val="24"/>
-          <w:szCs w:val="24"/>
-        </w:rPr>
-      </w:pPr>
-    </w:p>
-    <w:p>
-      <w:pPr>
-        <w:spacing w:after="0" w:line="240" w:lineRule="auto"/>
-        <w:jc w:val="both"/>
-        <w:rPr>
-          <w:rFonts w:ascii="Times New Roman" w:eastAsia="Times New Roman" w:hAnsi="Times New Roman" w:cs="Times New Roman"/>
-          <w:sz w:val="24"/>
-          <w:szCs w:val="24"/>
-        </w:rPr>
+    <w:p/>
+    <w:p>
+      <w:pPr>
+        <w:pStyle w:val="NormalWeb"/>
+        <w:spacing w:before="0" w:beforeAutospacing="0" w:after="0" w:afterAutospacing="0"/>
+        <w:jc w:val="both"/>
       </w:pPr>
       <w:proofErr w:type="spellStart"/>
       <w:r>
         <w:rPr>
-          <w:rFonts w:ascii="Arial" w:eastAsia="Times New Roman" w:hAnsi="Arial" w:cs="Arial"/>
-          <w:color w:val="000000"/>
+          <w:rFonts w:ascii="Arial" w:hAnsi="Arial" w:cs="Arial"/>
+          <w:color w:val="000000"/>
+          <w:sz w:val="22"/>
+          <w:szCs w:val="22"/>
         </w:rPr>
         <w:t>CibSE</w:t>
       </w:r>
       <w:proofErr w:type="spellEnd"/>
       <w:r>
         <w:rPr>
-          <w:rFonts w:ascii="Arial" w:eastAsia="Times New Roman" w:hAnsi="Arial" w:cs="Arial"/>
-          <w:color w:val="000000"/>
+          <w:rFonts w:ascii="Arial" w:hAnsi="Arial" w:cs="Arial"/>
+          <w:color w:val="000000"/>
+          <w:sz w:val="22"/>
+          <w:szCs w:val="22"/>
         </w:rPr>
         <w:t xml:space="preserve"> 2018 will be held at the </w:t>
       </w:r>
       <w:hyperlink r:id="rId5" w:history="1">
         <w:r>
           <w:rPr>
-            <w:rFonts w:ascii="Arial" w:eastAsia="Times New Roman" w:hAnsi="Arial" w:cs="Arial"/>
+            <w:rStyle w:val="Hyperlink"/>
+            <w:rFonts w:ascii="Arial" w:hAnsi="Arial" w:cs="Arial"/>
             <w:color w:val="1155CC"/>
-            <w:u w:val="single"/>
+            <w:sz w:val="22"/>
+            <w:szCs w:val="22"/>
           </w:rPr>
           <w:t xml:space="preserve">Universidad de </w:t>
         </w:r>
         <w:proofErr w:type="spellStart"/>
         <w:r>
           <w:rPr>
-            <w:rFonts w:ascii="Arial" w:eastAsia="Times New Roman" w:hAnsi="Arial" w:cs="Arial"/>
+            <w:rStyle w:val="Hyperlink"/>
+            <w:rFonts w:ascii="Arial" w:hAnsi="Arial" w:cs="Arial"/>
             <w:color w:val="1155CC"/>
-            <w:u w:val="single"/>
+            <w:sz w:val="22"/>
+            <w:szCs w:val="22"/>
           </w:rPr>
           <w:t>los</w:t>
         </w:r>
         <w:proofErr w:type="spellEnd"/>
         <w:r>
           <w:rPr>
-            <w:rFonts w:ascii="Arial" w:eastAsia="Times New Roman" w:hAnsi="Arial" w:cs="Arial"/>
+            <w:rStyle w:val="Hyperlink"/>
+            <w:rFonts w:ascii="Arial" w:hAnsi="Arial" w:cs="Arial"/>
             <w:color w:val="1155CC"/>
-            <w:u w:val="single"/>
+            <w:sz w:val="22"/>
+            <w:szCs w:val="22"/>
           </w:rPr>
           <w:t xml:space="preserve"> Andes</w:t>
         </w:r>
       </w:hyperlink>
       <w:r>
         <w:rPr>
-          <w:rFonts w:ascii="Arial" w:eastAsia="Times New Roman" w:hAnsi="Arial" w:cs="Arial"/>
-          <w:color w:val="000000"/>
+          <w:rFonts w:ascii="Arial" w:hAnsi="Arial" w:cs="Arial"/>
+          <w:color w:val="000000"/>
+          <w:sz w:val="22"/>
+          <w:szCs w:val="22"/>
         </w:rPr>
         <w:t xml:space="preserve"> in Bogotá, one of the most vibrant cities in South America and beating heart of Colombia. The event will include various tracks, industry exhibition, keynote speeches by influential researchers of the SE community, and social events. </w:t>
       </w:r>
     </w:p>
-    <w:p>
-      <w:pPr>
-        <w:spacing w:after="0" w:line="240" w:lineRule="auto"/>
-        <w:rPr>
-          <w:rFonts w:ascii="Times New Roman" w:eastAsia="Times New Roman" w:hAnsi="Times New Roman" w:cs="Times New Roman"/>
+    <w:p/>
+    <w:p>
+      <w:pPr>
+        <w:pStyle w:val="NormalWeb"/>
+        <w:spacing w:before="0" w:beforeAutospacing="0" w:after="0" w:afterAutospacing="0"/>
+        <w:jc w:val="both"/>
+      </w:pPr>
+      <w:r>
+        <w:rPr>
+          <w:rFonts w:ascii="Arial" w:hAnsi="Arial" w:cs="Arial"/>
+          <w:color w:val="000000"/>
+          <w:sz w:val="22"/>
+          <w:szCs w:val="22"/>
+        </w:rPr>
+        <w:t xml:space="preserve">The conference will be held in conjunction with two satellite events: the Doctoral Symposium and the first version of the </w:t>
+      </w:r>
+      <w:proofErr w:type="spellStart"/>
+      <w:r>
+        <w:rPr>
+          <w:rFonts w:ascii="Arial" w:hAnsi="Arial" w:cs="Arial"/>
+          <w:color w:val="000000"/>
+          <w:sz w:val="22"/>
+          <w:szCs w:val="22"/>
+        </w:rPr>
+        <w:t>Ibero</w:t>
+      </w:r>
+      <w:proofErr w:type="spellEnd"/>
+      <w:r>
+        <w:rPr>
+          <w:rFonts w:ascii="Arial" w:hAnsi="Arial" w:cs="Arial"/>
+          <w:color w:val="000000"/>
+          <w:sz w:val="22"/>
+          <w:szCs w:val="22"/>
+        </w:rPr>
+        <w:t xml:space="preserve">-American School on Software Engineering. The Doctoral Symposium is organized to discuss work in progress in Software Engineering during the PhD program. The school will be led by renowned lecturers, offering an attractive program, </w:t>
+      </w:r>
+      <w:r>
+        <w:rPr>
+          <w:rFonts w:ascii="Arial" w:hAnsi="Arial" w:cs="Arial"/>
+          <w:color w:val="000000"/>
+          <w:sz w:val="22"/>
+          <w:szCs w:val="22"/>
+          <w:shd w:val="clear" w:color="auto" w:fill="FFFFFF"/>
+        </w:rPr>
+        <w:t>combining lectures and tutorials based on the current trends of Software Engineering.</w:t>
+      </w:r>
+    </w:p>
+    <w:p/>
+    <w:p>
+      <w:pPr>
+        <w:pStyle w:val="NormalWeb"/>
+        <w:spacing w:before="0" w:beforeAutospacing="0" w:after="0" w:afterAutospacing="0"/>
+        <w:jc w:val="both"/>
+      </w:pPr>
+      <w:r>
+        <w:rPr>
+          <w:rFonts w:ascii="Arial" w:hAnsi="Arial" w:cs="Arial"/>
+          <w:color w:val="000000"/>
+          <w:sz w:val="22"/>
+          <w:szCs w:val="22"/>
+        </w:rPr>
+        <w:t>We invite you to submit papers to one or more of our Foundations tracks:</w:t>
+      </w:r>
+    </w:p>
+    <w:p>
+      <w:pPr>
+        <w:pStyle w:val="NormalWeb"/>
+        <w:numPr>
+          <w:ilvl w:val="1"/>
+          <w:numId w:val="4"/>
+        </w:numPr>
+        <w:spacing w:before="0" w:beforeAutospacing="0" w:after="0" w:afterAutospacing="0"/>
+        <w:jc w:val="both"/>
+        <w:textAlignment w:val="baseline"/>
+        <w:rPr>
+          <w:rFonts w:ascii="Arial" w:hAnsi="Arial" w:cs="Arial"/>
+          <w:color w:val="000000"/>
+          <w:sz w:val="22"/>
+          <w:szCs w:val="22"/>
+        </w:rPr>
+      </w:pPr>
+      <w:r>
+        <w:rPr>
+          <w:rFonts w:ascii="Arial" w:hAnsi="Arial" w:cs="Arial"/>
+          <w:color w:val="000000"/>
+          <w:sz w:val="22"/>
+          <w:szCs w:val="22"/>
+        </w:rPr>
+        <w:t>SET - Software Engineering Track</w:t>
+      </w:r>
+    </w:p>
+    <w:p>
+      <w:pPr>
+        <w:pStyle w:val="NormalWeb"/>
+        <w:numPr>
+          <w:ilvl w:val="1"/>
+          <w:numId w:val="4"/>
+        </w:numPr>
+        <w:spacing w:before="0" w:beforeAutospacing="0" w:after="0" w:afterAutospacing="0"/>
+        <w:jc w:val="both"/>
+        <w:textAlignment w:val="baseline"/>
+        <w:rPr>
+          <w:rFonts w:ascii="Arial" w:hAnsi="Arial" w:cs="Arial"/>
+          <w:color w:val="000000"/>
+          <w:sz w:val="22"/>
+          <w:szCs w:val="22"/>
+        </w:rPr>
+      </w:pPr>
+      <w:proofErr w:type="spellStart"/>
+      <w:r>
+        <w:rPr>
+          <w:rFonts w:ascii="Arial" w:hAnsi="Arial" w:cs="Arial"/>
+          <w:color w:val="000000"/>
+          <w:sz w:val="22"/>
+          <w:szCs w:val="22"/>
+        </w:rPr>
+        <w:t>WER</w:t>
+      </w:r>
+      <w:proofErr w:type="spellEnd"/>
+      <w:r>
+        <w:rPr>
+          <w:rFonts w:ascii="Arial" w:hAnsi="Arial" w:cs="Arial"/>
+          <w:color w:val="000000"/>
+          <w:sz w:val="22"/>
+          <w:szCs w:val="22"/>
+        </w:rPr>
+        <w:t xml:space="preserve"> - Requirements Engineering Track</w:t>
+      </w:r>
+    </w:p>
+    <w:p>
+      <w:pPr>
+        <w:pStyle w:val="NormalWeb"/>
+        <w:numPr>
+          <w:ilvl w:val="1"/>
+          <w:numId w:val="4"/>
+        </w:numPr>
+        <w:spacing w:before="0" w:beforeAutospacing="0" w:after="0" w:afterAutospacing="0"/>
+        <w:jc w:val="both"/>
+        <w:textAlignment w:val="baseline"/>
+        <w:rPr>
+          <w:rFonts w:ascii="Arial" w:hAnsi="Arial" w:cs="Arial"/>
+          <w:color w:val="000000"/>
+          <w:sz w:val="22"/>
+          <w:szCs w:val="22"/>
+        </w:rPr>
+      </w:pPr>
+      <w:proofErr w:type="spellStart"/>
+      <w:r>
+        <w:rPr>
+          <w:rFonts w:ascii="Arial" w:hAnsi="Arial" w:cs="Arial"/>
+          <w:color w:val="000000"/>
+          <w:sz w:val="22"/>
+          <w:szCs w:val="22"/>
+        </w:rPr>
+        <w:t>ESELAW</w:t>
+      </w:r>
+      <w:proofErr w:type="spellEnd"/>
+      <w:r>
+        <w:rPr>
+          <w:rFonts w:ascii="Arial" w:hAnsi="Arial" w:cs="Arial"/>
+          <w:color w:val="000000"/>
+          <w:sz w:val="22"/>
+          <w:szCs w:val="22"/>
+        </w:rPr>
+        <w:t xml:space="preserve"> - Experimental Software Engineering Track</w:t>
+      </w:r>
+    </w:p>
+    <w:p>
+      <w:pPr>
+        <w:rPr>
+          <w:rFonts w:ascii="Times New Roman" w:hAnsi="Times New Roman" w:cs="Times New Roman"/>
           <w:sz w:val="24"/>
           <w:szCs w:val="24"/>
         </w:rPr>
@@ -324,245 +486,76 @@
     </w:p>
     <w:p>
       <w:pPr>
-        <w:spacing w:after="0" w:line="240" w:lineRule="auto"/>
-        <w:jc w:val="both"/>
-        <w:rPr>
-          <w:rFonts w:ascii="Times New Roman" w:eastAsia="Times New Roman" w:hAnsi="Times New Roman" w:cs="Times New Roman"/>
-          <w:sz w:val="24"/>
-          <w:szCs w:val="24"/>
-        </w:rPr>
-      </w:pPr>
-      <w:r>
-        <w:rPr>
-          <w:rFonts w:ascii="Arial" w:eastAsia="Times New Roman" w:hAnsi="Arial" w:cs="Arial"/>
-          <w:color w:val="000000"/>
-        </w:rPr>
-        <w:t xml:space="preserve">The conference will be held in conjunction with two satellite events: the Doctoral Symposium and the first version of the </w:t>
+        <w:pStyle w:val="NormalWeb"/>
+        <w:spacing w:before="0" w:beforeAutospacing="0" w:after="0" w:afterAutospacing="0"/>
+        <w:ind w:right="-340"/>
+        <w:jc w:val="both"/>
+      </w:pPr>
+      <w:r>
+        <w:rPr>
+          <w:rFonts w:ascii="Arial" w:hAnsi="Arial" w:cs="Arial"/>
+          <w:color w:val="000000"/>
+          <w:sz w:val="22"/>
+          <w:szCs w:val="22"/>
+        </w:rPr>
+        <w:t xml:space="preserve">Papers can be submitted in any of the three available categories (i.e., Technical, (NEW!) Emerging ideas, and (NEW!) Tools) and the </w:t>
       </w:r>
       <w:proofErr w:type="spellStart"/>
       <w:r>
         <w:rPr>
-          <w:rFonts w:ascii="Arial" w:eastAsia="Times New Roman" w:hAnsi="Arial" w:cs="Arial"/>
-          <w:color w:val="000000"/>
-        </w:rPr>
-        <w:t>Ibero</w:t>
+          <w:rFonts w:ascii="Arial" w:hAnsi="Arial" w:cs="Arial"/>
+          <w:color w:val="000000"/>
+          <w:sz w:val="22"/>
+          <w:szCs w:val="22"/>
+        </w:rPr>
+        <w:t>CIbSE</w:t>
       </w:r>
       <w:proofErr w:type="spellEnd"/>
       <w:r>
         <w:rPr>
-          <w:rFonts w:ascii="Arial" w:eastAsia="Times New Roman" w:hAnsi="Arial" w:cs="Arial"/>
-          <w:color w:val="000000"/>
-        </w:rPr>
-        <w:t xml:space="preserve">-American School on Software Engineering. The Doctoral Symposium is organized to discuss work in progress in Software Engineering during the PhD program. The school will be led by renowned lecturers, offering an attractive program, </w:t>
-      </w:r>
-      <w:r>
-        <w:rPr>
-          <w:rFonts w:ascii="Arial" w:eastAsia="Times New Roman" w:hAnsi="Arial" w:cs="Arial"/>
-          <w:color w:val="000000"/>
+          <w:rFonts w:ascii="Arial" w:hAnsi="Arial" w:cs="Arial"/>
+          <w:color w:val="000000"/>
+          <w:sz w:val="22"/>
+          <w:szCs w:val="22"/>
+        </w:rPr>
+        <w:t xml:space="preserve"> official languages: English, Spanish, and Portuguese. Below, you will find the details of each track and the general organization committee.</w:t>
+      </w:r>
+    </w:p>
+    <w:p/>
+    <w:p>
+      <w:pPr>
+        <w:pStyle w:val="NormalWeb"/>
+        <w:spacing w:before="0" w:beforeAutospacing="0" w:after="0" w:afterAutospacing="0"/>
+        <w:jc w:val="both"/>
+      </w:pPr>
+      <w:r>
+        <w:rPr>
+          <w:rFonts w:ascii="Arial" w:hAnsi="Arial" w:cs="Arial"/>
+          <w:color w:val="000000"/>
+          <w:sz w:val="22"/>
+          <w:szCs w:val="22"/>
           <w:shd w:val="clear" w:color="auto" w:fill="FFFFFF"/>
         </w:rPr>
-        <w:t>combining lectures and tutorials based on the current trends of Software Engineering.</w:t>
-      </w:r>
-    </w:p>
-    <w:p>
-      <w:pPr>
-        <w:spacing w:after="0" w:line="240" w:lineRule="auto"/>
-        <w:rPr>
-          <w:rFonts w:ascii="Times New Roman" w:eastAsia="Times New Roman" w:hAnsi="Times New Roman" w:cs="Times New Roman"/>
-          <w:sz w:val="24"/>
-          <w:szCs w:val="24"/>
-        </w:rPr>
-      </w:pPr>
-    </w:p>
-    <w:p>
-      <w:pPr>
-        <w:spacing w:after="0" w:line="240" w:lineRule="auto"/>
-        <w:jc w:val="both"/>
-        <w:rPr>
-          <w:rFonts w:ascii="Times New Roman" w:eastAsia="Times New Roman" w:hAnsi="Times New Roman" w:cs="Times New Roman"/>
-          <w:sz w:val="24"/>
-          <w:szCs w:val="24"/>
-        </w:rPr>
-      </w:pPr>
-      <w:r>
-        <w:rPr>
-          <w:rFonts w:ascii="Arial" w:eastAsia="Times New Roman" w:hAnsi="Arial" w:cs="Arial"/>
-          <w:color w:val="000000"/>
-        </w:rPr>
-        <w:t>We invite you to submit papers to one or more of our Foundations tracks:</w:t>
-      </w:r>
-    </w:p>
-    <w:p>
-      <w:pPr>
-        <w:numPr>
-          <w:ilvl w:val="1"/>
-          <w:numId w:val="2"/>
-        </w:numPr>
-        <w:spacing w:after="0" w:line="240" w:lineRule="auto"/>
-        <w:jc w:val="both"/>
-        <w:textAlignment w:val="baseline"/>
-        <w:rPr>
-          <w:rFonts w:ascii="Arial" w:eastAsia="Times New Roman" w:hAnsi="Arial" w:cs="Arial"/>
-          <w:color w:val="000000"/>
-        </w:rPr>
-      </w:pPr>
-      <w:r>
-        <w:rPr>
-          <w:rFonts w:ascii="Arial" w:eastAsia="Times New Roman" w:hAnsi="Arial" w:cs="Arial"/>
-          <w:color w:val="000000"/>
-        </w:rPr>
-        <w:t>SET - Software Engineering Track</w:t>
-      </w:r>
-    </w:p>
-    <w:p>
-      <w:pPr>
-        <w:numPr>
-          <w:ilvl w:val="1"/>
-          <w:numId w:val="2"/>
-        </w:numPr>
-        <w:spacing w:after="0" w:line="240" w:lineRule="auto"/>
-        <w:jc w:val="both"/>
-        <w:textAlignment w:val="baseline"/>
-        <w:rPr>
-          <w:rFonts w:ascii="Arial" w:eastAsia="Times New Roman" w:hAnsi="Arial" w:cs="Arial"/>
-          <w:color w:val="000000"/>
-        </w:rPr>
-      </w:pPr>
+        <w:t xml:space="preserve">For more information go to </w:t>
+      </w:r>
       <w:proofErr w:type="spellStart"/>
       <w:r>
         <w:rPr>
-          <w:rFonts w:ascii="Arial" w:eastAsia="Times New Roman" w:hAnsi="Arial" w:cs="Arial"/>
-          <w:color w:val="000000"/>
-        </w:rPr>
-        <w:t>WER</w:t>
+          <w:rFonts w:ascii="Arial" w:hAnsi="Arial" w:cs="Arial"/>
+          <w:color w:val="000000"/>
+          <w:sz w:val="22"/>
+          <w:szCs w:val="22"/>
+          <w:shd w:val="clear" w:color="auto" w:fill="FFFFFF"/>
+        </w:rPr>
+        <w:t>CibSE</w:t>
       </w:r>
       <w:proofErr w:type="spellEnd"/>
       <w:r>
         <w:rPr>
-          <w:rFonts w:ascii="Arial" w:eastAsia="Times New Roman" w:hAnsi="Arial" w:cs="Arial"/>
-          <w:color w:val="000000"/>
-        </w:rPr>
-        <w:t xml:space="preserve"> - Requirements Engineering Track</w:t>
-      </w:r>
-    </w:p>
-    <w:p>
-      <w:pPr>
-        <w:numPr>
-          <w:ilvl w:val="1"/>
-          <w:numId w:val="2"/>
-        </w:numPr>
-        <w:spacing w:after="0" w:line="240" w:lineRule="auto"/>
-        <w:jc w:val="both"/>
-        <w:textAlignment w:val="baseline"/>
-        <w:rPr>
-          <w:rFonts w:ascii="Arial" w:eastAsia="Times New Roman" w:hAnsi="Arial" w:cs="Arial"/>
-          <w:color w:val="000000"/>
-        </w:rPr>
-      </w:pPr>
-      <w:proofErr w:type="spellStart"/>
-      <w:r>
-        <w:rPr>
-          <w:rFonts w:ascii="Arial" w:eastAsia="Times New Roman" w:hAnsi="Arial" w:cs="Arial"/>
-          <w:color w:val="000000"/>
-        </w:rPr>
-        <w:t>ESELAW</w:t>
-      </w:r>
-      <w:proofErr w:type="spellEnd"/>
-      <w:r>
-        <w:rPr>
-          <w:rFonts w:ascii="Arial" w:eastAsia="Times New Roman" w:hAnsi="Arial" w:cs="Arial"/>
-          <w:color w:val="000000"/>
-        </w:rPr>
-        <w:t xml:space="preserve"> - Experimental Software Engineering Track</w:t>
-      </w:r>
-    </w:p>
-    <w:p>
-      <w:pPr>
-        <w:spacing w:after="0" w:line="240" w:lineRule="auto"/>
-        <w:rPr>
-          <w:rFonts w:ascii="Times New Roman" w:eastAsia="Times New Roman" w:hAnsi="Times New Roman" w:cs="Times New Roman"/>
-          <w:sz w:val="24"/>
-          <w:szCs w:val="24"/>
-        </w:rPr>
-      </w:pPr>
-    </w:p>
-    <w:p>
-      <w:pPr>
-        <w:spacing w:after="0" w:line="240" w:lineRule="auto"/>
-        <w:ind w:right="-340"/>
-        <w:jc w:val="both"/>
-        <w:rPr>
-          <w:rFonts w:ascii="Times New Roman" w:eastAsia="Times New Roman" w:hAnsi="Times New Roman" w:cs="Times New Roman"/>
-          <w:sz w:val="24"/>
-          <w:szCs w:val="24"/>
-        </w:rPr>
-      </w:pPr>
-      <w:r>
-        <w:rPr>
-          <w:rFonts w:ascii="Arial" w:eastAsia="Times New Roman" w:hAnsi="Arial" w:cs="Arial"/>
-          <w:color w:val="000000"/>
-        </w:rPr>
-        <w:t xml:space="preserve">Papers can be submitted in any of the three available categories (i.e., Technical, (NEW!) Emerging ideas, and (NEW!) Tools) and the </w:t>
-      </w:r>
-      <w:proofErr w:type="spellStart"/>
-      <w:r>
-        <w:rPr>
-          <w:rFonts w:ascii="Arial" w:eastAsia="Times New Roman" w:hAnsi="Arial" w:cs="Arial"/>
-          <w:color w:val="000000"/>
-        </w:rPr>
-        <w:t>CIbSE</w:t>
-      </w:r>
-      <w:proofErr w:type="spellEnd"/>
-      <w:r>
-        <w:rPr>
-          <w:rFonts w:ascii="Arial" w:eastAsia="Times New Roman" w:hAnsi="Arial" w:cs="Arial"/>
-          <w:color w:val="000000"/>
-        </w:rPr>
-        <w:t xml:space="preserve"> official languages: English, Spanish, and Portuguese. Below, you will find the details of each track and the general organization committee.</w:t>
-      </w:r>
-    </w:p>
-    <w:p>
-      <w:pPr>
-        <w:spacing w:after="0" w:line="240" w:lineRule="auto"/>
-        <w:rPr>
-          <w:rFonts w:ascii="Times New Roman" w:eastAsia="Times New Roman" w:hAnsi="Times New Roman" w:cs="Times New Roman"/>
-          <w:sz w:val="24"/>
-          <w:szCs w:val="24"/>
-        </w:rPr>
-      </w:pPr>
-    </w:p>
-    <w:p>
-      <w:pPr>
-        <w:spacing w:after="0" w:line="240" w:lineRule="auto"/>
-        <w:jc w:val="both"/>
-        <w:rPr>
-          <w:rFonts w:ascii="Times New Roman" w:eastAsia="Times New Roman" w:hAnsi="Times New Roman" w:cs="Times New Roman"/>
-          <w:sz w:val="24"/>
-          <w:szCs w:val="24"/>
-        </w:rPr>
-      </w:pPr>
-      <w:r>
-        <w:rPr>
-          <w:rFonts w:ascii="Arial" w:eastAsia="Times New Roman" w:hAnsi="Arial" w:cs="Arial"/>
-          <w:color w:val="000000"/>
-          <w:shd w:val="clear" w:color="auto" w:fill="FFFFFF"/>
-        </w:rPr>
-        <w:t xml:space="preserve">For more information go to </w:t>
-      </w:r>
-      <w:proofErr w:type="spellStart"/>
-      <w:r>
-        <w:rPr>
-          <w:rFonts w:ascii="Arial" w:eastAsia="Times New Roman" w:hAnsi="Arial" w:cs="Arial"/>
-          <w:color w:val="000000"/>
-          <w:shd w:val="clear" w:color="auto" w:fill="FFFFFF"/>
-        </w:rPr>
-        <w:t>CibSE</w:t>
-      </w:r>
-      <w:proofErr w:type="spellEnd"/>
-      <w:r>
-        <w:rPr>
-          <w:rFonts w:ascii="Arial" w:eastAsia="Times New Roman" w:hAnsi="Arial" w:cs="Arial"/>
-          <w:color w:val="000000"/>
+          <w:rFonts w:ascii="Arial" w:hAnsi="Arial" w:cs="Arial"/>
+          <w:color w:val="000000"/>
+          <w:sz w:val="22"/>
+          <w:szCs w:val="22"/>
           <w:shd w:val="clear" w:color="auto" w:fill="FFFFFF"/>
         </w:rPr>
         <w:t xml:space="preserve"> 2018 website (</w:t>
@@ -570,9 +563,11 @@
       <w:hyperlink r:id="rId6" w:history="1">
         <w:r>
           <w:rPr>
-            <w:rFonts w:ascii="Arial" w:eastAsia="Times New Roman" w:hAnsi="Arial" w:cs="Arial"/>
+            <w:rStyle w:val="Hyperlink"/>
+            <w:rFonts w:ascii="Arial" w:hAnsi="Arial" w:cs="Arial"/>
             <w:color w:val="1155CC"/>
-            <w:u w:val="single"/>
+            <w:sz w:val="22"/>
+            <w:szCs w:val="22"/>
             <w:shd w:val="clear" w:color="auto" w:fill="FFFFFF"/>
           </w:rPr>
           <w:t>http://cibseconference.org</w:t>
@@ -580,8 +575,10 @@
       </w:hyperlink>
       <w:r>
         <w:rPr>
-          <w:rFonts w:ascii="Arial" w:eastAsia="Times New Roman" w:hAnsi="Arial" w:cs="Arial"/>
-          <w:color w:val="000000"/>
+          <w:rFonts w:ascii="Arial" w:hAnsi="Arial" w:cs="Arial"/>
+          <w:color w:val="000000"/>
+          <w:sz w:val="22"/>
+          <w:szCs w:val="22"/>
           <w:shd w:val="clear" w:color="auto" w:fill="FFFFFF"/>
         </w:rPr>
         <w:t>), or contact us through e-mail (</w:t>
@@ -589,9 +586,11 @@
       <w:hyperlink r:id="rId7" w:history="1">
         <w:r>
           <w:rPr>
-            <w:rFonts w:ascii="Arial" w:eastAsia="Times New Roman" w:hAnsi="Arial" w:cs="Arial"/>
+            <w:rStyle w:val="Hyperlink"/>
+            <w:rFonts w:ascii="Arial" w:hAnsi="Arial" w:cs="Arial"/>
             <w:color w:val="1155CC"/>
-            <w:u w:val="single"/>
+            <w:sz w:val="22"/>
+            <w:szCs w:val="22"/>
             <w:shd w:val="clear" w:color="auto" w:fill="FFFFFF"/>
           </w:rPr>
           <w:t>info.cibse@</w:t>
@@ -599,12 +598,69 @@
       </w:hyperlink>
       <w:r>
         <w:rPr>
-          <w:rFonts w:ascii="Arial" w:eastAsia="Times New Roman" w:hAnsi="Arial" w:cs="Arial"/>
-          <w:color w:val="000000"/>
+          <w:rFonts w:ascii="Arial" w:hAnsi="Arial" w:cs="Arial"/>
+          <w:color w:val="000000"/>
+          <w:sz w:val="22"/>
+          <w:szCs w:val="22"/>
           <w:shd w:val="clear" w:color="auto" w:fill="FFFFFF"/>
         </w:rPr>
         <w:t>gmail.com) or any of our social media outlets (Twitter and Facebook).</w:t>
       </w:r>
+    </w:p>
+    <w:p>
+      <w:pPr>
+        <w:spacing w:after="0" w:line="240" w:lineRule="auto"/>
+        <w:ind w:right="-340"/>
+        <w:jc w:val="both"/>
+        <w:rPr>
+          <w:rFonts w:ascii="Arial" w:eastAsia="Times New Roman" w:hAnsi="Arial" w:cs="Arial"/>
+          <w:color w:val="000000"/>
+        </w:rPr>
+      </w:pPr>
+    </w:p>
+    <w:p>
+      <w:pPr>
+        <w:spacing w:after="0" w:line="240" w:lineRule="auto"/>
+        <w:ind w:right="-340"/>
+        <w:jc w:val="both"/>
+        <w:rPr>
+          <w:rFonts w:ascii="Arial" w:eastAsia="Times New Roman" w:hAnsi="Arial" w:cs="Arial"/>
+          <w:color w:val="000000"/>
+        </w:rPr>
+      </w:pPr>
+    </w:p>
+    <w:p>
+      <w:pPr>
+        <w:spacing w:after="0" w:line="240" w:lineRule="auto"/>
+        <w:ind w:right="-340"/>
+        <w:jc w:val="both"/>
+        <w:rPr>
+          <w:rFonts w:ascii="Arial" w:eastAsia="Times New Roman" w:hAnsi="Arial" w:cs="Arial"/>
+          <w:color w:val="000000"/>
+        </w:rPr>
+      </w:pPr>
+    </w:p>
+    <w:p>
+      <w:pPr>
+        <w:spacing w:after="0" w:line="240" w:lineRule="auto"/>
+        <w:ind w:right="-340"/>
+        <w:jc w:val="both"/>
+        <w:rPr>
+          <w:rFonts w:ascii="Arial" w:eastAsia="Times New Roman" w:hAnsi="Arial" w:cs="Arial"/>
+          <w:color w:val="000000"/>
+        </w:rPr>
+      </w:pPr>
+    </w:p>
+    <w:p>
+      <w:pPr>
+        <w:spacing w:after="0" w:line="240" w:lineRule="auto"/>
+        <w:ind w:right="-340"/>
+        <w:jc w:val="both"/>
+        <w:rPr>
+          <w:rFonts w:ascii="Arial" w:eastAsia="Times New Roman" w:hAnsi="Arial" w:cs="Arial"/>
+          <w:color w:val="000000"/>
+        </w:rPr>
+      </w:pPr>
     </w:p>
     <w:p>
       <w:pPr>
@@ -635,6 +691,7 @@
           <w:rFonts w:ascii="Arial" w:eastAsia="Times New Roman" w:hAnsi="Arial" w:cs="Arial"/>
           <w:color w:val="000000"/>
         </w:rPr>
+        <w:lastRenderedPageBreak/>
         <w:t>------------------------------------------------------------------------------</w:t>
       </w:r>
     </w:p>
@@ -663,29 +720,18 @@
         <w:ind w:right="-340"/>
         <w:jc w:val="both"/>
         <w:rPr>
-          <w:rFonts w:ascii="Arial" w:eastAsia="Times New Roman" w:hAnsi="Arial" w:cs="Arial"/>
-          <w:color w:val="000000"/>
-        </w:rPr>
-      </w:pPr>
-      <w:r>
-        <w:rPr>
-          <w:rFonts w:ascii="Arial" w:eastAsia="Times New Roman" w:hAnsi="Arial" w:cs="Arial"/>
-          <w:color w:val="000000"/>
-        </w:rPr>
-        <w:t xml:space="preserve">------------------------------------------------------------------------------- </w:t>
-      </w:r>
-    </w:p>
-    <w:p>
-      <w:pPr>
-        <w:spacing w:before="9" w:after="0" w:line="240" w:lineRule="auto"/>
-        <w:ind w:right="-340"/>
-        <w:jc w:val="both"/>
-        <w:rPr>
           <w:rFonts w:ascii="Times New Roman" w:eastAsia="Times New Roman" w:hAnsi="Times New Roman" w:cs="Times New Roman"/>
           <w:sz w:val="24"/>
           <w:szCs w:val="24"/>
         </w:rPr>
       </w:pPr>
+      <w:r>
+        <w:rPr>
+          <w:rFonts w:ascii="Arial" w:eastAsia="Times New Roman" w:hAnsi="Arial" w:cs="Arial"/>
+          <w:color w:val="000000"/>
+        </w:rPr>
+        <w:t xml:space="preserve">------------------------------------------------------------------------------- </w:t>
+      </w:r>
     </w:p>
     <w:p>
       <w:pPr>
@@ -710,7 +756,7 @@
       <w:pPr>
         <w:numPr>
           <w:ilvl w:val="0"/>
-          <w:numId w:val="1"/>
+          <w:numId w:val="3"/>
         </w:numPr>
         <w:spacing w:before="9" w:after="0" w:line="240" w:lineRule="auto"/>
         <w:ind w:right="-340"/>
@@ -733,7 +779,7 @@
       <w:pPr>
         <w:numPr>
           <w:ilvl w:val="0"/>
-          <w:numId w:val="1"/>
+          <w:numId w:val="3"/>
         </w:numPr>
         <w:spacing w:after="0" w:line="240" w:lineRule="auto"/>
         <w:ind w:right="-340"/>
@@ -756,7 +802,7 @@
       <w:pPr>
         <w:numPr>
           <w:ilvl w:val="0"/>
-          <w:numId w:val="1"/>
+          <w:numId w:val="3"/>
         </w:numPr>
         <w:spacing w:after="0" w:line="240" w:lineRule="auto"/>
         <w:ind w:right="-340"/>
@@ -772,7 +818,6 @@
           <w:rFonts w:ascii="Arial" w:eastAsia="Times New Roman" w:hAnsi="Arial" w:cs="Arial"/>
           <w:color w:val="000000"/>
         </w:rPr>
-        <w:lastRenderedPageBreak/>
         <w:t xml:space="preserve">Outline the current knowledge of the problem domain, as well as the state of </w:t>
       </w:r>
       <w:proofErr w:type="gramStart"/>
@@ -796,7 +841,7 @@
       <w:pPr>
         <w:numPr>
           <w:ilvl w:val="0"/>
-          <w:numId w:val="1"/>
+          <w:numId w:val="3"/>
         </w:numPr>
         <w:spacing w:after="0" w:line="240" w:lineRule="auto"/>
         <w:ind w:right="-340"/>
@@ -819,7 +864,7 @@
       <w:pPr>
         <w:numPr>
           <w:ilvl w:val="0"/>
-          <w:numId w:val="1"/>
+          <w:numId w:val="3"/>
         </w:numPr>
         <w:spacing w:after="0" w:line="240" w:lineRule="auto"/>
         <w:ind w:right="-340"/>
@@ -842,7 +887,7 @@
       <w:pPr>
         <w:numPr>
           <w:ilvl w:val="0"/>
-          <w:numId w:val="1"/>
+          <w:numId w:val="3"/>
         </w:numPr>
         <w:spacing w:after="0" w:line="240" w:lineRule="auto"/>
         <w:ind w:right="-340"/>
@@ -865,7 +910,7 @@
       <w:pPr>
         <w:numPr>
           <w:ilvl w:val="0"/>
-          <w:numId w:val="1"/>
+          <w:numId w:val="3"/>
         </w:numPr>
         <w:spacing w:after="0" w:line="240" w:lineRule="auto"/>
         <w:ind w:right="-340"/>
@@ -888,7 +933,7 @@
       <w:pPr>
         <w:numPr>
           <w:ilvl w:val="0"/>
-          <w:numId w:val="1"/>
+          <w:numId w:val="3"/>
         </w:numPr>
         <w:spacing w:after="0" w:line="240" w:lineRule="auto"/>
         <w:ind w:right="-340"/>
@@ -973,28 +1018,18 @@
         <w:spacing w:after="0" w:line="240" w:lineRule="auto"/>
         <w:ind w:right="-340"/>
         <w:rPr>
-          <w:rFonts w:ascii="Arial" w:eastAsia="Times New Roman" w:hAnsi="Arial" w:cs="Arial"/>
-          <w:color w:val="000000"/>
-        </w:rPr>
-      </w:pPr>
-      <w:r>
-        <w:rPr>
-          <w:rFonts w:ascii="Arial" w:eastAsia="Times New Roman" w:hAnsi="Arial" w:cs="Arial"/>
-          <w:color w:val="000000"/>
-        </w:rPr>
-        <w:t>IMPORTANT DATES</w:t>
-      </w:r>
-    </w:p>
-    <w:p>
-      <w:pPr>
-        <w:spacing w:after="0" w:line="240" w:lineRule="auto"/>
-        <w:ind w:right="-340"/>
-        <w:rPr>
           <w:rFonts w:ascii="Times New Roman" w:eastAsia="Times New Roman" w:hAnsi="Times New Roman" w:cs="Times New Roman"/>
           <w:sz w:val="24"/>
           <w:szCs w:val="24"/>
         </w:rPr>
       </w:pPr>
+      <w:r>
+        <w:rPr>
+          <w:rFonts w:ascii="Arial" w:eastAsia="Times New Roman" w:hAnsi="Arial" w:cs="Arial"/>
+          <w:color w:val="000000"/>
+        </w:rPr>
+        <w:t>IMPORTANT DATES</w:t>
+      </w:r>
     </w:p>
     <w:p>
       <w:pPr>
@@ -1046,72 +1081,6 @@
           <w:szCs w:val="24"/>
         </w:rPr>
       </w:pPr>
-    </w:p>
-    <w:p>
-      <w:pPr>
-        <w:spacing w:after="0" w:line="240" w:lineRule="auto"/>
-        <w:ind w:right="-340"/>
-        <w:jc w:val="both"/>
-        <w:rPr>
-          <w:rFonts w:ascii="Arial" w:eastAsia="Times New Roman" w:hAnsi="Arial" w:cs="Arial"/>
-          <w:color w:val="000000"/>
-          <w:lang w:val="es-CO"/>
-        </w:rPr>
-      </w:pPr>
-      <w:r>
-        <w:rPr>
-          <w:rFonts w:ascii="Arial" w:eastAsia="Times New Roman" w:hAnsi="Arial" w:cs="Arial"/>
-          <w:color w:val="000000"/>
-          <w:lang w:val="es-CO"/>
-        </w:rPr>
-        <w:t xml:space="preserve">DOCTORAL </w:t>
-      </w:r>
-      <w:proofErr w:type="spellStart"/>
-      <w:r>
-        <w:rPr>
-          <w:rFonts w:ascii="Arial" w:eastAsia="Times New Roman" w:hAnsi="Arial" w:cs="Arial"/>
-          <w:color w:val="000000"/>
-          <w:lang w:val="es-CO"/>
-        </w:rPr>
-        <w:t>SYMPOSIUM</w:t>
-      </w:r>
-      <w:proofErr w:type="spellEnd"/>
-      <w:r>
-        <w:rPr>
-          <w:rFonts w:ascii="Arial" w:eastAsia="Times New Roman" w:hAnsi="Arial" w:cs="Arial"/>
-          <w:color w:val="000000"/>
-          <w:lang w:val="es-CO"/>
-        </w:rPr>
-        <w:t xml:space="preserve"> </w:t>
-      </w:r>
-      <w:proofErr w:type="spellStart"/>
-      <w:r>
-        <w:rPr>
-          <w:rFonts w:ascii="Arial" w:eastAsia="Times New Roman" w:hAnsi="Arial" w:cs="Arial"/>
-          <w:color w:val="000000"/>
-          <w:lang w:val="es-CO"/>
-        </w:rPr>
-        <w:t>PROGRAM</w:t>
-      </w:r>
-      <w:proofErr w:type="spellEnd"/>
-      <w:r>
-        <w:rPr>
-          <w:rFonts w:ascii="Arial" w:eastAsia="Times New Roman" w:hAnsi="Arial" w:cs="Arial"/>
-          <w:color w:val="000000"/>
-          <w:lang w:val="es-CO"/>
-        </w:rPr>
-        <w:t xml:space="preserve"> </w:t>
-      </w:r>
-      <w:proofErr w:type="spellStart"/>
-      <w:r>
-        <w:rPr>
-          <w:rFonts w:ascii="Arial" w:eastAsia="Times New Roman" w:hAnsi="Arial" w:cs="Arial"/>
-          <w:color w:val="000000"/>
-          <w:lang w:val="es-CO"/>
-        </w:rPr>
-        <w:t>CHAIRS</w:t>
-      </w:r>
-      <w:proofErr w:type="spellEnd"/>
     </w:p>
     <w:p>
       <w:pPr>
@@ -1125,6 +1094,60 @@
           <w:lang w:val="es-CO"/>
         </w:rPr>
       </w:pPr>
+      <w:r>
+        <w:rPr>
+          <w:rFonts w:ascii="Arial" w:eastAsia="Times New Roman" w:hAnsi="Arial" w:cs="Arial"/>
+          <w:color w:val="000000"/>
+          <w:lang w:val="es-CO"/>
+        </w:rPr>
+        <w:t xml:space="preserve">DOCTORAL </w:t>
+      </w:r>
+      <w:proofErr w:type="spellStart"/>
+      <w:r>
+        <w:rPr>
+          <w:rFonts w:ascii="Arial" w:eastAsia="Times New Roman" w:hAnsi="Arial" w:cs="Arial"/>
+          <w:color w:val="000000"/>
+          <w:lang w:val="es-CO"/>
+        </w:rPr>
+        <w:t>SYMPOSIUM</w:t>
+      </w:r>
+      <w:proofErr w:type="spellEnd"/>
+      <w:r>
+        <w:rPr>
+          <w:rFonts w:ascii="Arial" w:eastAsia="Times New Roman" w:hAnsi="Arial" w:cs="Arial"/>
+          <w:color w:val="000000"/>
+          <w:lang w:val="es-CO"/>
+        </w:rPr>
+        <w:t xml:space="preserve"> </w:t>
+      </w:r>
+      <w:proofErr w:type="spellStart"/>
+      <w:r>
+        <w:rPr>
+          <w:rFonts w:ascii="Arial" w:eastAsia="Times New Roman" w:hAnsi="Arial" w:cs="Arial"/>
+          <w:color w:val="000000"/>
+          <w:lang w:val="es-CO"/>
+        </w:rPr>
+        <w:t>PROGRAM</w:t>
+      </w:r>
+      <w:proofErr w:type="spellEnd"/>
+      <w:r>
+        <w:rPr>
+          <w:rFonts w:ascii="Arial" w:eastAsia="Times New Roman" w:hAnsi="Arial" w:cs="Arial"/>
+          <w:color w:val="000000"/>
+          <w:lang w:val="es-CO"/>
+        </w:rPr>
+        <w:t xml:space="preserve"> </w:t>
+      </w:r>
+      <w:proofErr w:type="spellStart"/>
+      <w:r>
+        <w:rPr>
+          <w:rFonts w:ascii="Arial" w:eastAsia="Times New Roman" w:hAnsi="Arial" w:cs="Arial"/>
+          <w:color w:val="000000"/>
+          <w:lang w:val="es-CO"/>
+        </w:rPr>
+        <w:t>CHAIRS</w:t>
+      </w:r>
+      <w:proofErr w:type="spellEnd"/>
     </w:p>
     <w:p>
       <w:pPr>
@@ -1541,11 +1564,315 @@
       </w:rPr>
     </w:lvl>
   </w:abstractNum>
+  <w:abstractNum w:abstractNumId="2" w15:restartNumberingAfterBreak="0">
+    <w:nsid w:val="46351C5C"/>
+    <w:multiLevelType w:val="multilevel"/>
+    <w:tmpl w:val="32F8C236"/>
+    <w:lvl w:ilvl="0">
+      <w:start w:val="1"/>
+      <w:numFmt w:val="bullet"/>
+      <w:lvlText w:val=""/>
+      <w:lvlJc w:val="left"/>
+      <w:pPr>
+        <w:tabs>
+          <w:tab w:val="num" w:pos="720"/>
+        </w:tabs>
+        <w:ind w:left="720" w:hanging="360"/>
+      </w:pPr>
+      <w:rPr>
+        <w:rFonts w:ascii="Symbol" w:hAnsi="Symbol" w:hint="default"/>
+        <w:sz w:val="20"/>
+      </w:rPr>
+    </w:lvl>
+    <w:lvl w:ilvl="1" w:tentative="1">
+      <w:start w:val="1"/>
+      <w:numFmt w:val="bullet"/>
+      <w:lvlText w:val="o"/>
+      <w:lvlJc w:val="left"/>
+      <w:pPr>
+        <w:tabs>
+          <w:tab w:val="num" w:pos="1440"/>
+        </w:tabs>
+        <w:ind w:left="1440" w:hanging="360"/>
+      </w:pPr>
+      <w:rPr>
+        <w:rFonts w:ascii="Courier New" w:hAnsi="Courier New" w:hint="default"/>
+        <w:sz w:val="20"/>
+      </w:rPr>
+    </w:lvl>
+    <w:lvl w:ilvl="2" w:tentative="1">
+      <w:start w:val="1"/>
+      <w:numFmt w:val="bullet"/>
+      <w:lvlText w:val=""/>
+      <w:lvlJc w:val="left"/>
+      <w:pPr>
+        <w:tabs>
+          <w:tab w:val="num" w:pos="2160"/>
+        </w:tabs>
+        <w:ind w:left="2160" w:hanging="360"/>
+      </w:pPr>
+      <w:rPr>
+        <w:rFonts w:ascii="Wingdings" w:hAnsi="Wingdings" w:hint="default"/>
+        <w:sz w:val="20"/>
+      </w:rPr>
+    </w:lvl>
+    <w:lvl w:ilvl="3" w:tentative="1">
+      <w:start w:val="1"/>
+      <w:numFmt w:val="bullet"/>
+      <w:lvlText w:val=""/>
+      <w:lvlJc w:val="left"/>
+      <w:pPr>
+        <w:tabs>
+          <w:tab w:val="num" w:pos="2880"/>
+        </w:tabs>
+        <w:ind w:left="2880" w:hanging="360"/>
+      </w:pPr>
+      <w:rPr>
+        <w:rFonts w:ascii="Wingdings" w:hAnsi="Wingdings" w:hint="default"/>
+        <w:sz w:val="20"/>
+      </w:rPr>
+    </w:lvl>
+    <w:lvl w:ilvl="4" w:tentative="1">
+      <w:start w:val="1"/>
+      <w:numFmt w:val="bullet"/>
+      <w:lvlText w:val=""/>
+      <w:lvlJc w:val="left"/>
+      <w:pPr>
+        <w:tabs>
+          <w:tab w:val="num" w:pos="3600"/>
+        </w:tabs>
+        <w:ind w:left="3600" w:hanging="360"/>
+      </w:pPr>
+      <w:rPr>
+        <w:rFonts w:ascii="Wingdings" w:hAnsi="Wingdings" w:hint="default"/>
+        <w:sz w:val="20"/>
+      </w:rPr>
+    </w:lvl>
+    <w:lvl w:ilvl="5" w:tentative="1">
+      <w:start w:val="1"/>
+      <w:numFmt w:val="bullet"/>
+      <w:lvlText w:val=""/>
+      <w:lvlJc w:val="left"/>
+      <w:pPr>
+        <w:tabs>
+          <w:tab w:val="num" w:pos="4320"/>
+        </w:tabs>
+        <w:ind w:left="4320" w:hanging="360"/>
+      </w:pPr>
+      <w:rPr>
+        <w:rFonts w:ascii="Wingdings" w:hAnsi="Wingdings" w:hint="default"/>
+        <w:sz w:val="20"/>
+      </w:rPr>
+    </w:lvl>
+    <w:lvl w:ilvl="6" w:tentative="1">
+      <w:start w:val="1"/>
+      <w:numFmt w:val="bullet"/>
+      <w:lvlText w:val=""/>
+      <w:lvlJc w:val="left"/>
+      <w:pPr>
+        <w:tabs>
+          <w:tab w:val="num" w:pos="5040"/>
+        </w:tabs>
+        <w:ind w:left="5040" w:hanging="360"/>
+      </w:pPr>
+      <w:rPr>
+        <w:rFonts w:ascii="Wingdings" w:hAnsi="Wingdings" w:hint="default"/>
+        <w:sz w:val="20"/>
+      </w:rPr>
+    </w:lvl>
+    <w:lvl w:ilvl="7" w:tentative="1">
+      <w:start w:val="1"/>
+      <w:numFmt w:val="bullet"/>
+      <w:lvlText w:val=""/>
+      <w:lvlJc w:val="left"/>
+      <w:pPr>
+        <w:tabs>
+          <w:tab w:val="num" w:pos="5760"/>
+        </w:tabs>
+        <w:ind w:left="5760" w:hanging="360"/>
+      </w:pPr>
+      <w:rPr>
+        <w:rFonts w:ascii="Wingdings" w:hAnsi="Wingdings" w:hint="default"/>
+        <w:sz w:val="20"/>
+      </w:rPr>
+    </w:lvl>
+    <w:lvl w:ilvl="8" w:tentative="1">
+      <w:start w:val="1"/>
+      <w:numFmt w:val="bullet"/>
+      <w:lvlText w:val=""/>
+      <w:lvlJc w:val="left"/>
+      <w:pPr>
+        <w:tabs>
+          <w:tab w:val="num" w:pos="6480"/>
+        </w:tabs>
+        <w:ind w:left="6480" w:hanging="360"/>
+      </w:pPr>
+      <w:rPr>
+        <w:rFonts w:ascii="Wingdings" w:hAnsi="Wingdings" w:hint="default"/>
+        <w:sz w:val="20"/>
+      </w:rPr>
+    </w:lvl>
+  </w:abstractNum>
+  <w:abstractNum w:abstractNumId="3" w15:restartNumberingAfterBreak="0">
+    <w:nsid w:val="77C05F47"/>
+    <w:multiLevelType w:val="multilevel"/>
+    <w:tmpl w:val="D39C91F6"/>
+    <w:lvl w:ilvl="0">
+      <w:start w:val="1"/>
+      <w:numFmt w:val="bullet"/>
+      <w:lvlText w:val=""/>
+      <w:lvlJc w:val="left"/>
+      <w:pPr>
+        <w:tabs>
+          <w:tab w:val="num" w:pos="720"/>
+        </w:tabs>
+        <w:ind w:left="720" w:hanging="360"/>
+      </w:pPr>
+      <w:rPr>
+        <w:rFonts w:ascii="Symbol" w:hAnsi="Symbol" w:hint="default"/>
+        <w:sz w:val="20"/>
+      </w:rPr>
+    </w:lvl>
+    <w:lvl w:ilvl="1">
+      <w:start w:val="1"/>
+      <w:numFmt w:val="bullet"/>
+      <w:lvlText w:val="o"/>
+      <w:lvlJc w:val="left"/>
+      <w:pPr>
+        <w:tabs>
+          <w:tab w:val="num" w:pos="1440"/>
+        </w:tabs>
+        <w:ind w:left="1440" w:hanging="360"/>
+      </w:pPr>
+      <w:rPr>
+        <w:rFonts w:ascii="Courier New" w:hAnsi="Courier New" w:hint="default"/>
+        <w:sz w:val="20"/>
+      </w:rPr>
+    </w:lvl>
+    <w:lvl w:ilvl="2" w:tentative="1">
+      <w:start w:val="1"/>
+      <w:numFmt w:val="bullet"/>
+      <w:lvlText w:val=""/>
+      <w:lvlJc w:val="left"/>
+      <w:pPr>
+        <w:tabs>
+          <w:tab w:val="num" w:pos="2160"/>
+        </w:tabs>
+        <w:ind w:left="2160" w:hanging="360"/>
+      </w:pPr>
+      <w:rPr>
+        <w:rFonts w:ascii="Wingdings" w:hAnsi="Wingdings" w:hint="default"/>
+        <w:sz w:val="20"/>
+      </w:rPr>
+    </w:lvl>
+    <w:lvl w:ilvl="3" w:tentative="1">
+      <w:start w:val="1"/>
+      <w:numFmt w:val="bullet"/>
+      <w:lvlText w:val=""/>
+      <w:lvlJc w:val="left"/>
+      <w:pPr>
+        <w:tabs>
+          <w:tab w:val="num" w:pos="2880"/>
+        </w:tabs>
+        <w:ind w:left="2880" w:hanging="360"/>
+      </w:pPr>
+      <w:rPr>
+        <w:rFonts w:ascii="Wingdings" w:hAnsi="Wingdings" w:hint="default"/>
+        <w:sz w:val="20"/>
+      </w:rPr>
+    </w:lvl>
+    <w:lvl w:ilvl="4" w:tentative="1">
+      <w:start w:val="1"/>
+      <w:numFmt w:val="bullet"/>
+      <w:lvlText w:val=""/>
+      <w:lvlJc w:val="left"/>
+      <w:pPr>
+        <w:tabs>
+          <w:tab w:val="num" w:pos="3600"/>
+        </w:tabs>
+        <w:ind w:left="3600" w:hanging="360"/>
+      </w:pPr>
+      <w:rPr>
+        <w:rFonts w:ascii="Wingdings" w:hAnsi="Wingdings" w:hint="default"/>
+        <w:sz w:val="20"/>
+      </w:rPr>
+    </w:lvl>
+    <w:lvl w:ilvl="5" w:tentative="1">
+      <w:start w:val="1"/>
+      <w:numFmt w:val="bullet"/>
+      <w:lvlText w:val=""/>
+      <w:lvlJc w:val="left"/>
+      <w:pPr>
+        <w:tabs>
+          <w:tab w:val="num" w:pos="4320"/>
+        </w:tabs>
+        <w:ind w:left="4320" w:hanging="360"/>
+      </w:pPr>
+      <w:rPr>
+        <w:rFonts w:ascii="Wingdings" w:hAnsi="Wingdings" w:hint="default"/>
+        <w:sz w:val="20"/>
+      </w:rPr>
+    </w:lvl>
+    <w:lvl w:ilvl="6" w:tentative="1">
+      <w:start w:val="1"/>
+      <w:numFmt w:val="bullet"/>
+      <w:lvlText w:val=""/>
+      <w:lvlJc w:val="left"/>
+      <w:pPr>
+        <w:tabs>
+          <w:tab w:val="num" w:pos="5040"/>
+        </w:tabs>
+        <w:ind w:left="5040" w:hanging="360"/>
+      </w:pPr>
+      <w:rPr>
+        <w:rFonts w:ascii="Wingdings" w:hAnsi="Wingdings" w:hint="default"/>
+        <w:sz w:val="20"/>
+      </w:rPr>
+    </w:lvl>
+    <w:lvl w:ilvl="7" w:tentative="1">
+      <w:start w:val="1"/>
+      <w:numFmt w:val="bullet"/>
+      <w:lvlText w:val=""/>
+      <w:lvlJc w:val="left"/>
+      <w:pPr>
+        <w:tabs>
+          <w:tab w:val="num" w:pos="5760"/>
+        </w:tabs>
+        <w:ind w:left="5760" w:hanging="360"/>
+      </w:pPr>
+      <w:rPr>
+        <w:rFonts w:ascii="Wingdings" w:hAnsi="Wingdings" w:hint="default"/>
+        <w:sz w:val="20"/>
+      </w:rPr>
+    </w:lvl>
+    <w:lvl w:ilvl="8" w:tentative="1">
+      <w:start w:val="1"/>
+      <w:numFmt w:val="bullet"/>
+      <w:lvlText w:val=""/>
+      <w:lvlJc w:val="left"/>
+      <w:pPr>
+        <w:tabs>
+          <w:tab w:val="num" w:pos="6480"/>
+        </w:tabs>
+        <w:ind w:left="6480" w:hanging="360"/>
+      </w:pPr>
+      <w:rPr>
+        <w:rFonts w:ascii="Wingdings" w:hAnsi="Wingdings" w:hint="default"/>
+        <w:sz w:val="20"/>
+      </w:rPr>
+    </w:lvl>
+  </w:abstractNum>
   <w:num w:numId="1">
     <w:abstractNumId w:val="1"/>
   </w:num>
   <w:num w:numId="2">
     <w:abstractNumId w:val="0"/>
+  </w:num>
+  <w:num w:numId="3">
+    <w:abstractNumId w:val="2"/>
+  </w:num>
+  <w:num w:numId="4">
+    <w:abstractNumId w:val="3"/>
   </w:num>
 </w:numbering>
 </file>

</xml_diff>